<commit_message>
Atualiza Relatório da Aplicação.docx no TrabalhoFinal
</commit_message>
<xml_diff>
--- a/ProjetoFinal/TrabalhoFinal/Relatório da Aplicação.docx
+++ b/ProjetoFinal/TrabalhoFinal/Relatório da Aplicação.docx
@@ -168,7 +168,7 @@
     <w:p>
       <w:r>
         <w:pict w14:anchorId="4DC60759">
-          <v:rect id="_x0000_i1097" style="width:0;height:1.5pt" o:hralign="center" o:hrstd="t" o:hr="t" fillcolor="#a0a0a0" stroked="f"/>
+          <v:rect id="_x0000_i1025" style="width:0;height:1.5pt" o:hralign="center" o:hrstd="t" o:hr="t" fillcolor="#a0a0a0" stroked="f"/>
         </w:pict>
       </w:r>
     </w:p>
@@ -448,7 +448,7 @@
     <w:p>
       <w:r>
         <w:pict w14:anchorId="4114C4D6">
-          <v:rect id="_x0000_i1098" style="width:0;height:1.5pt" o:hralign="center" o:hrstd="t" o:hr="t" fillcolor="#a0a0a0" stroked="f"/>
+          <v:rect id="_x0000_i1026" style="width:0;height:1.5pt" o:hralign="center" o:hrstd="t" o:hr="t" fillcolor="#a0a0a0" stroked="f"/>
         </w:pict>
       </w:r>
     </w:p>
@@ -700,7 +700,7 @@
     <w:p>
       <w:r>
         <w:pict w14:anchorId="54D027F9">
-          <v:rect id="_x0000_i1099" style="width:0;height:1.5pt" o:hralign="center" o:hrstd="t" o:hr="t" fillcolor="#a0a0a0" stroked="f"/>
+          <v:rect id="_x0000_i1027" style="width:0;height:1.5pt" o:hralign="center" o:hrstd="t" o:hr="t" fillcolor="#a0a0a0" stroked="f"/>
         </w:pict>
       </w:r>
     </w:p>
@@ -1254,7 +1254,7 @@
       <w:r>
         <w:lastRenderedPageBreak/>
         <w:pict w14:anchorId="509A5A51">
-          <v:rect id="_x0000_i1100" style="width:0;height:1.5pt" o:hralign="center" o:hrstd="t" o:hr="t" fillcolor="#a0a0a0" stroked="f"/>
+          <v:rect id="_x0000_i1028" style="width:0;height:1.5pt" o:hralign="center" o:hrstd="t" o:hr="t" fillcolor="#a0a0a0" stroked="f"/>
         </w:pict>
       </w:r>
     </w:p>
@@ -1400,7 +1400,7 @@
     <w:p>
       <w:r>
         <w:pict w14:anchorId="4C87AD9E">
-          <v:rect id="_x0000_i1101" style="width:0;height:1.5pt" o:hralign="center" o:hrstd="t" o:hr="t" fillcolor="#a0a0a0" stroked="f"/>
+          <v:rect id="_x0000_i1029" style="width:0;height:1.5pt" o:hralign="center" o:hrstd="t" o:hr="t" fillcolor="#a0a0a0" stroked="f"/>
         </w:pict>
       </w:r>
     </w:p>
@@ -1541,7 +1541,7 @@
     <w:p>
       <w:r>
         <w:pict w14:anchorId="0C1C5839">
-          <v:rect id="_x0000_i1102" style="width:0;height:1.5pt" o:hralign="center" o:hrstd="t" o:hr="t" fillcolor="#a0a0a0" stroked="f"/>
+          <v:rect id="_x0000_i1030" style="width:0;height:1.5pt" o:hralign="center" o:hrstd="t" o:hr="t" fillcolor="#a0a0a0" stroked="f"/>
         </w:pict>
       </w:r>
     </w:p>
@@ -1652,7 +1652,7 @@
     <w:p>
       <w:r>
         <w:pict w14:anchorId="367143AC">
-          <v:rect id="_x0000_i1103" style="width:0;height:1.5pt" o:hralign="center" o:hrstd="t" o:hr="t" fillcolor="#a0a0a0" stroked="f"/>
+          <v:rect id="_x0000_i1031" style="width:0;height:1.5pt" o:hralign="center" o:hrstd="t" o:hr="t" fillcolor="#a0a0a0" stroked="f"/>
         </w:pict>
       </w:r>
     </w:p>
@@ -2041,7 +2041,7 @@
     <w:p>
       <w:r>
         <w:pict w14:anchorId="323DE378">
-          <v:rect id="_x0000_i1104" style="width:0;height:1.5pt" o:hralign="center" o:hrstd="t" o:hr="t" fillcolor="#a0a0a0" stroked="f"/>
+          <v:rect id="_x0000_i1032" style="width:0;height:1.5pt" o:hralign="center" o:hrstd="t" o:hr="t" fillcolor="#a0a0a0" stroked="f"/>
         </w:pict>
       </w:r>
     </w:p>
@@ -2126,7 +2126,7 @@
     <w:p>
       <w:r>
         <w:pict w14:anchorId="0B4C3F19">
-          <v:rect id="_x0000_i1105" style="width:0;height:1.5pt" o:hralign="center" o:hrstd="t" o:hr="t" fillcolor="#a0a0a0" stroked="f"/>
+          <v:rect id="_x0000_i1033" style="width:0;height:1.5pt" o:hralign="center" o:hrstd="t" o:hr="t" fillcolor="#a0a0a0" stroked="f"/>
         </w:pict>
       </w:r>
     </w:p>
@@ -2226,7 +2226,7 @@
     <w:p>
       <w:r>
         <w:pict w14:anchorId="071D6705">
-          <v:rect id="_x0000_i1106" style="width:0;height:1.5pt" o:hralign="center" o:hrstd="t" o:hr="t" fillcolor="#a0a0a0" stroked="f"/>
+          <v:rect id="_x0000_i1034" style="width:0;height:1.5pt" o:hralign="center" o:hrstd="t" o:hr="t" fillcolor="#a0a0a0" stroked="f"/>
         </w:pict>
       </w:r>
     </w:p>
@@ -2356,7 +2356,7 @@
     <w:p>
       <w:r>
         <w:pict w14:anchorId="0E05E27E">
-          <v:rect id="_x0000_i1107" style="width:0;height:1.5pt" o:hralign="center" o:hrstd="t" o:hr="t" fillcolor="#a0a0a0" stroked="f"/>
+          <v:rect id="_x0000_i1035" style="width:0;height:1.5pt" o:hralign="center" o:hrstd="t" o:hr="t" fillcolor="#a0a0a0" stroked="f"/>
         </w:pict>
       </w:r>
     </w:p>
@@ -2504,7 +2504,7 @@
     <w:p>
       <w:r>
         <w:pict w14:anchorId="12CEADAE">
-          <v:rect id="_x0000_i1108" style="width:0;height:1.5pt" o:hralign="center" o:hrstd="t" o:hr="t" fillcolor="#a0a0a0" stroked="f"/>
+          <v:rect id="_x0000_i1036" style="width:0;height:1.5pt" o:hralign="center" o:hrstd="t" o:hr="t" fillcolor="#a0a0a0" stroked="f"/>
         </w:pict>
       </w:r>
     </w:p>
@@ -2579,13 +2579,217 @@
       </w:r>
       <w:r>
         <w:t xml:space="preserve"> e automação de obrigações acessórias.</w:t>
+      </w:r>
+    </w:p>
+    <w:p/>
+    <w:p>
+      <w:r>
+        <w:lastRenderedPageBreak/>
+        <w:t>Prints da aplicação</w:t>
+      </w:r>
+    </w:p>
+    <w:p>
+      <w:r>
+        <w:drawing>
+          <wp:inline distT="0" distB="0" distL="0" distR="0" wp14:anchorId="3AE5732A" wp14:editId="24767E26">
+            <wp:extent cx="5400040" cy="2883535"/>
+            <wp:effectExtent l="0" t="0" r="0" b="0"/>
+            <wp:docPr id="1311455309" name="Picture 1" descr="A screenshot of a computer&#10;&#10;AI-generated content may be incorrect."/>
+            <wp:cNvGraphicFramePr>
+              <a:graphicFrameLocks xmlns:a="http://schemas.openxmlformats.org/drawingml/2006/main" noChangeAspect="1"/>
+            </wp:cNvGraphicFramePr>
+            <a:graphic xmlns:a="http://schemas.openxmlformats.org/drawingml/2006/main">
+              <a:graphicData uri="http://schemas.openxmlformats.org/drawingml/2006/picture">
+                <pic:pic xmlns:pic="http://schemas.openxmlformats.org/drawingml/2006/picture">
+                  <pic:nvPicPr>
+                    <pic:cNvPr id="1311455309" name="Picture 1" descr="A screenshot of a computer&#10;&#10;AI-generated content may be incorrect."/>
+                    <pic:cNvPicPr/>
+                  </pic:nvPicPr>
+                  <pic:blipFill>
+                    <a:blip r:embed="rId7"/>
+                    <a:stretch>
+                      <a:fillRect/>
+                    </a:stretch>
+                  </pic:blipFill>
+                  <pic:spPr>
+                    <a:xfrm>
+                      <a:off x="0" y="0"/>
+                      <a:ext cx="5400040" cy="2883535"/>
+                    </a:xfrm>
+                    <a:prstGeom prst="rect">
+                      <a:avLst/>
+                    </a:prstGeom>
+                  </pic:spPr>
+                </pic:pic>
+              </a:graphicData>
+            </a:graphic>
+          </wp:inline>
+        </w:drawing>
+      </w:r>
+    </w:p>
+    <w:p>
+      <w:r>
+        <w:drawing>
+          <wp:inline distT="0" distB="0" distL="0" distR="0" wp14:anchorId="70EA8BAA" wp14:editId="3E5EA37D">
+            <wp:extent cx="5400040" cy="3507105"/>
+            <wp:effectExtent l="0" t="0" r="0" b="0"/>
+            <wp:docPr id="592821706" name="Picture 1" descr="A screenshot of a computer&#10;&#10;AI-generated content may be incorrect."/>
+            <wp:cNvGraphicFramePr>
+              <a:graphicFrameLocks xmlns:a="http://schemas.openxmlformats.org/drawingml/2006/main" noChangeAspect="1"/>
+            </wp:cNvGraphicFramePr>
+            <a:graphic xmlns:a="http://schemas.openxmlformats.org/drawingml/2006/main">
+              <a:graphicData uri="http://schemas.openxmlformats.org/drawingml/2006/picture">
+                <pic:pic xmlns:pic="http://schemas.openxmlformats.org/drawingml/2006/picture">
+                  <pic:nvPicPr>
+                    <pic:cNvPr id="592821706" name="Picture 1" descr="A screenshot of a computer&#10;&#10;AI-generated content may be incorrect."/>
+                    <pic:cNvPicPr/>
+                  </pic:nvPicPr>
+                  <pic:blipFill>
+                    <a:blip r:embed="rId8"/>
+                    <a:stretch>
+                      <a:fillRect/>
+                    </a:stretch>
+                  </pic:blipFill>
+                  <pic:spPr>
+                    <a:xfrm>
+                      <a:off x="0" y="0"/>
+                      <a:ext cx="5400040" cy="3507105"/>
+                    </a:xfrm>
+                    <a:prstGeom prst="rect">
+                      <a:avLst/>
+                    </a:prstGeom>
+                  </pic:spPr>
+                </pic:pic>
+              </a:graphicData>
+            </a:graphic>
+          </wp:inline>
+        </w:drawing>
+      </w:r>
+    </w:p>
+    <w:p>
+      <w:r>
+        <w:lastRenderedPageBreak/>
+        <w:drawing>
+          <wp:inline distT="0" distB="0" distL="0" distR="0" wp14:anchorId="53161D3D" wp14:editId="26FF2D37">
+            <wp:extent cx="5400040" cy="2016760"/>
+            <wp:effectExtent l="0" t="0" r="0" b="2540"/>
+            <wp:docPr id="1884926187" name="Picture 1" descr="A screenshot of a computer&#10;&#10;AI-generated content may be incorrect."/>
+            <wp:cNvGraphicFramePr>
+              <a:graphicFrameLocks xmlns:a="http://schemas.openxmlformats.org/drawingml/2006/main" noChangeAspect="1"/>
+            </wp:cNvGraphicFramePr>
+            <a:graphic xmlns:a="http://schemas.openxmlformats.org/drawingml/2006/main">
+              <a:graphicData uri="http://schemas.openxmlformats.org/drawingml/2006/picture">
+                <pic:pic xmlns:pic="http://schemas.openxmlformats.org/drawingml/2006/picture">
+                  <pic:nvPicPr>
+                    <pic:cNvPr id="1884926187" name="Picture 1" descr="A screenshot of a computer&#10;&#10;AI-generated content may be incorrect."/>
+                    <pic:cNvPicPr/>
+                  </pic:nvPicPr>
+                  <pic:blipFill>
+                    <a:blip r:embed="rId9"/>
+                    <a:stretch>
+                      <a:fillRect/>
+                    </a:stretch>
+                  </pic:blipFill>
+                  <pic:spPr>
+                    <a:xfrm>
+                      <a:off x="0" y="0"/>
+                      <a:ext cx="5400040" cy="2016760"/>
+                    </a:xfrm>
+                    <a:prstGeom prst="rect">
+                      <a:avLst/>
+                    </a:prstGeom>
+                  </pic:spPr>
+                </pic:pic>
+              </a:graphicData>
+            </a:graphic>
+          </wp:inline>
+        </w:drawing>
+      </w:r>
+    </w:p>
+    <w:p>
+      <w:r>
+        <w:drawing>
+          <wp:inline distT="0" distB="0" distL="0" distR="0" wp14:anchorId="13224D39" wp14:editId="521B3546">
+            <wp:extent cx="5400040" cy="3408680"/>
+            <wp:effectExtent l="0" t="0" r="0" b="1270"/>
+            <wp:docPr id="853247419" name="Picture 1" descr="A screenshot of a computer&#10;&#10;AI-generated content may be incorrect."/>
+            <wp:cNvGraphicFramePr>
+              <a:graphicFrameLocks xmlns:a="http://schemas.openxmlformats.org/drawingml/2006/main" noChangeAspect="1"/>
+            </wp:cNvGraphicFramePr>
+            <a:graphic xmlns:a="http://schemas.openxmlformats.org/drawingml/2006/main">
+              <a:graphicData uri="http://schemas.openxmlformats.org/drawingml/2006/picture">
+                <pic:pic xmlns:pic="http://schemas.openxmlformats.org/drawingml/2006/picture">
+                  <pic:nvPicPr>
+                    <pic:cNvPr id="853247419" name="Picture 1" descr="A screenshot of a computer&#10;&#10;AI-generated content may be incorrect."/>
+                    <pic:cNvPicPr/>
+                  </pic:nvPicPr>
+                  <pic:blipFill>
+                    <a:blip r:embed="rId10"/>
+                    <a:stretch>
+                      <a:fillRect/>
+                    </a:stretch>
+                  </pic:blipFill>
+                  <pic:spPr>
+                    <a:xfrm>
+                      <a:off x="0" y="0"/>
+                      <a:ext cx="5400040" cy="3408680"/>
+                    </a:xfrm>
+                    <a:prstGeom prst="rect">
+                      <a:avLst/>
+                    </a:prstGeom>
+                  </pic:spPr>
+                </pic:pic>
+              </a:graphicData>
+            </a:graphic>
+          </wp:inline>
+        </w:drawing>
+      </w:r>
+    </w:p>
+    <w:p>
+      <w:r>
+        <w:lastRenderedPageBreak/>
+        <w:drawing>
+          <wp:inline distT="0" distB="0" distL="0" distR="0" wp14:anchorId="2E2AB2B1" wp14:editId="0E75F7C6">
+            <wp:extent cx="5400040" cy="3291205"/>
+            <wp:effectExtent l="0" t="0" r="0" b="4445"/>
+            <wp:docPr id="395984706" name="Picture 1" descr="A screenshot of a computer&#10;&#10;AI-generated content may be incorrect."/>
+            <wp:cNvGraphicFramePr>
+              <a:graphicFrameLocks xmlns:a="http://schemas.openxmlformats.org/drawingml/2006/main" noChangeAspect="1"/>
+            </wp:cNvGraphicFramePr>
+            <a:graphic xmlns:a="http://schemas.openxmlformats.org/drawingml/2006/main">
+              <a:graphicData uri="http://schemas.openxmlformats.org/drawingml/2006/picture">
+                <pic:pic xmlns:pic="http://schemas.openxmlformats.org/drawingml/2006/picture">
+                  <pic:nvPicPr>
+                    <pic:cNvPr id="395984706" name="Picture 1" descr="A screenshot of a computer&#10;&#10;AI-generated content may be incorrect."/>
+                    <pic:cNvPicPr/>
+                  </pic:nvPicPr>
+                  <pic:blipFill>
+                    <a:blip r:embed="rId11"/>
+                    <a:stretch>
+                      <a:fillRect/>
+                    </a:stretch>
+                  </pic:blipFill>
+                  <pic:spPr>
+                    <a:xfrm>
+                      <a:off x="0" y="0"/>
+                      <a:ext cx="5400040" cy="3291205"/>
+                    </a:xfrm>
+                    <a:prstGeom prst="rect">
+                      <a:avLst/>
+                    </a:prstGeom>
+                  </pic:spPr>
+                </pic:pic>
+              </a:graphicData>
+            </a:graphic>
+          </wp:inline>
+        </w:drawing>
       </w:r>
     </w:p>
     <w:p/>
     <w:sectPr>
-      <w:footerReference w:type="even" r:id="rId7"/>
-      <w:footerReference w:type="default" r:id="rId8"/>
-      <w:footerReference w:type="first" r:id="rId9"/>
+      <w:footerReference w:type="even" r:id="rId12"/>
+      <w:footerReference w:type="default" r:id="rId13"/>
+      <w:footerReference w:type="first" r:id="rId14"/>
       <w:pgSz w:w="11906" w:h="16838"/>
       <w:pgMar w:top="1417" w:right="1701" w:bottom="1417" w:left="1701" w:header="708" w:footer="708" w:gutter="0"/>
       <w:cols w:space="708"/>
@@ -5864,6 +6068,7 @@
   <w:style w:type="character" w:default="1" w:styleId="DefaultParagraphFont">
     <w:name w:val="Default Paragraph Font"/>
     <w:uiPriority w:val="1"/>
+    <w:semiHidden/>
     <w:unhideWhenUsed/>
   </w:style>
   <w:style w:type="table" w:default="1" w:styleId="TableNormal">

</xml_diff>